<commit_message>
edit show date and in complaint status add new status page in tasks_status
</commit_message>
<xml_diff>
--- a/docs/Tasks_status.docx
+++ b/docs/Tasks_status.docx
@@ -1061,27 +1061,7 @@
                 <w:szCs w:val="32"/>
                 <w:lang w:bidi="th-TH"/>
               </w:rPr>
-              <w:t xml:space="preserve">Authenticate user and create session -&gt; </w:t>
-            </w:r>
-            <w:proofErr w:type="spellStart"/>
-            <w:r>
-              <w:rPr>
-                <w:rFonts w:ascii="TH SarabunPSK" w:hAnsi="TH SarabunPSK" w:cs="TH SarabunPSK"/>
-                <w:sz w:val="32"/>
-                <w:szCs w:val="32"/>
-                <w:lang w:bidi="th-TH"/>
-              </w:rPr>
-              <w:t>php</w:t>
-            </w:r>
-            <w:proofErr w:type="spellEnd"/>
-            <w:r>
-              <w:rPr>
-                <w:rFonts w:ascii="TH SarabunPSK" w:hAnsi="TH SarabunPSK" w:cs="TH SarabunPSK"/>
-                <w:sz w:val="32"/>
-                <w:szCs w:val="32"/>
-                <w:lang w:bidi="th-TH"/>
-              </w:rPr>
-              <w:t>/</w:t>
+              <w:t>Authenticate user and create session -&gt; php/</w:t>
             </w:r>
             <w:proofErr w:type="spellStart"/>
             <w:r>
@@ -1381,25 +1361,14 @@
                 <w:lang w:bidi="th-TH"/>
               </w:rPr>
             </w:pPr>
-            <w:proofErr w:type="spellStart"/>
-            <w:r>
-              <w:rPr>
-                <w:rFonts w:ascii="TH SarabunPSK" w:hAnsi="TH SarabunPSK" w:cs="TH SarabunPSK"/>
-                <w:sz w:val="32"/>
-                <w:szCs w:val="32"/>
-                <w:lang w:bidi="th-TH"/>
-              </w:rPr>
-              <w:t>php</w:t>
-            </w:r>
-            <w:proofErr w:type="spellEnd"/>
-            <w:r>
-              <w:rPr>
-                <w:rFonts w:ascii="TH SarabunPSK" w:hAnsi="TH SarabunPSK" w:cs="TH SarabunPSK"/>
-                <w:sz w:val="32"/>
-                <w:szCs w:val="32"/>
-                <w:lang w:bidi="th-TH"/>
-              </w:rPr>
-              <w:t>/</w:t>
+            <w:r>
+              <w:rPr>
+                <w:rFonts w:ascii="TH SarabunPSK" w:hAnsi="TH SarabunPSK" w:cs="TH SarabunPSK"/>
+                <w:sz w:val="32"/>
+                <w:szCs w:val="32"/>
+                <w:lang w:bidi="th-TH"/>
+              </w:rPr>
+              <w:t>php/</w:t>
             </w:r>
             <w:proofErr w:type="spellStart"/>
             <w:r>
@@ -1792,6 +1761,8 @@
               </w:rPr>
               <w:t>Suf</w:t>
             </w:r>
+            <w:bookmarkStart w:id="0" w:name="_GoBack"/>
+            <w:bookmarkEnd w:id="0"/>
             <w:proofErr w:type="spellEnd"/>
           </w:p>
         </w:tc>
@@ -2226,6 +2197,26 @@
             </w:r>
             <w:proofErr w:type="spellEnd"/>
           </w:p>
+          <w:p>
+            <w:pPr>
+              <w:jc w:val="center"/>
+              <w:rPr>
+                <w:rFonts w:ascii="TH SarabunPSK" w:hAnsi="TH SarabunPSK" w:cs="TH SarabunPSK"/>
+                <w:sz w:val="32"/>
+                <w:szCs w:val="32"/>
+                <w:lang w:bidi="th-TH"/>
+              </w:rPr>
+            </w:pPr>
+            <w:r>
+              <w:rPr>
+                <w:rFonts w:ascii="TH SarabunPSK" w:hAnsi="TH SarabunPSK" w:cs="TH SarabunPSK"/>
+                <w:sz w:val="32"/>
+                <w:szCs w:val="32"/>
+                <w:lang w:bidi="th-TH"/>
+              </w:rPr>
+              <w:t>proud</w:t>
+            </w:r>
+          </w:p>
         </w:tc>
         <w:tc>
           <w:tcPr>
@@ -4629,25 +4620,14 @@
                 <w:lang w:bidi="th-TH"/>
               </w:rPr>
             </w:pPr>
-            <w:proofErr w:type="spellStart"/>
-            <w:r>
-              <w:rPr>
-                <w:rFonts w:ascii="TH SarabunPSK" w:hAnsi="TH SarabunPSK" w:cs="TH SarabunPSK"/>
-                <w:sz w:val="32"/>
-                <w:szCs w:val="32"/>
-                <w:lang w:bidi="th-TH"/>
-              </w:rPr>
-              <w:t>php</w:t>
-            </w:r>
-            <w:proofErr w:type="spellEnd"/>
-            <w:r>
-              <w:rPr>
-                <w:rFonts w:ascii="TH SarabunPSK" w:hAnsi="TH SarabunPSK" w:cs="TH SarabunPSK"/>
-                <w:sz w:val="32"/>
-                <w:szCs w:val="32"/>
-                <w:lang w:bidi="th-TH"/>
-              </w:rPr>
-              <w:t>/</w:t>
+            <w:r>
+              <w:rPr>
+                <w:rFonts w:ascii="TH SarabunPSK" w:hAnsi="TH SarabunPSK" w:cs="TH SarabunPSK"/>
+                <w:sz w:val="32"/>
+                <w:szCs w:val="32"/>
+                <w:lang w:bidi="th-TH"/>
+              </w:rPr>
+              <w:t>php/</w:t>
             </w:r>
             <w:proofErr w:type="spellStart"/>
             <w:r>
@@ -4818,25 +4798,14 @@
                 <w:lang w:bidi="th-TH"/>
               </w:rPr>
             </w:pPr>
-            <w:proofErr w:type="spellStart"/>
-            <w:r>
-              <w:rPr>
-                <w:rFonts w:ascii="TH SarabunPSK" w:hAnsi="TH SarabunPSK" w:cs="TH SarabunPSK"/>
-                <w:sz w:val="32"/>
-                <w:szCs w:val="32"/>
-                <w:lang w:bidi="th-TH"/>
-              </w:rPr>
-              <w:t>php</w:t>
-            </w:r>
-            <w:proofErr w:type="spellEnd"/>
-            <w:r>
-              <w:rPr>
-                <w:rFonts w:ascii="TH SarabunPSK" w:hAnsi="TH SarabunPSK" w:cs="TH SarabunPSK"/>
-                <w:sz w:val="32"/>
-                <w:szCs w:val="32"/>
-                <w:lang w:bidi="th-TH"/>
-              </w:rPr>
-              <w:t>/</w:t>
+            <w:r>
+              <w:rPr>
+                <w:rFonts w:ascii="TH SarabunPSK" w:hAnsi="TH SarabunPSK" w:cs="TH SarabunPSK"/>
+                <w:sz w:val="32"/>
+                <w:szCs w:val="32"/>
+                <w:lang w:bidi="th-TH"/>
+              </w:rPr>
+              <w:t>php/</w:t>
             </w:r>
             <w:proofErr w:type="spellStart"/>
             <w:r>
@@ -5028,25 +4997,14 @@
                 <w:lang w:bidi="th-TH"/>
               </w:rPr>
             </w:pPr>
-            <w:proofErr w:type="spellStart"/>
-            <w:r>
-              <w:rPr>
-                <w:rFonts w:ascii="TH SarabunPSK" w:hAnsi="TH SarabunPSK" w:cs="TH SarabunPSK"/>
-                <w:sz w:val="32"/>
-                <w:szCs w:val="32"/>
-                <w:lang w:bidi="th-TH"/>
-              </w:rPr>
-              <w:t>php</w:t>
-            </w:r>
-            <w:proofErr w:type="spellEnd"/>
-            <w:r>
-              <w:rPr>
-                <w:rFonts w:ascii="TH SarabunPSK" w:hAnsi="TH SarabunPSK" w:cs="TH SarabunPSK"/>
-                <w:sz w:val="32"/>
-                <w:szCs w:val="32"/>
-                <w:lang w:bidi="th-TH"/>
-              </w:rPr>
-              <w:t>/</w:t>
+            <w:r>
+              <w:rPr>
+                <w:rFonts w:ascii="TH SarabunPSK" w:hAnsi="TH SarabunPSK" w:cs="TH SarabunPSK"/>
+                <w:sz w:val="32"/>
+                <w:szCs w:val="32"/>
+                <w:lang w:bidi="th-TH"/>
+              </w:rPr>
+              <w:t>php/</w:t>
             </w:r>
             <w:proofErr w:type="spellStart"/>
             <w:r>
@@ -5268,25 +5226,14 @@
                 <w:lang w:bidi="th-TH"/>
               </w:rPr>
             </w:pPr>
-            <w:proofErr w:type="spellStart"/>
-            <w:r>
-              <w:rPr>
-                <w:rFonts w:ascii="TH SarabunPSK" w:hAnsi="TH SarabunPSK" w:cs="TH SarabunPSK"/>
-                <w:sz w:val="32"/>
-                <w:szCs w:val="32"/>
-                <w:lang w:bidi="th-TH"/>
-              </w:rPr>
-              <w:t>php</w:t>
-            </w:r>
-            <w:proofErr w:type="spellEnd"/>
-            <w:r>
-              <w:rPr>
-                <w:rFonts w:ascii="TH SarabunPSK" w:hAnsi="TH SarabunPSK" w:cs="TH SarabunPSK"/>
-                <w:sz w:val="32"/>
-                <w:szCs w:val="32"/>
-                <w:lang w:bidi="th-TH"/>
-              </w:rPr>
-              <w:t>/</w:t>
+            <w:r>
+              <w:rPr>
+                <w:rFonts w:ascii="TH SarabunPSK" w:hAnsi="TH SarabunPSK" w:cs="TH SarabunPSK"/>
+                <w:sz w:val="32"/>
+                <w:szCs w:val="32"/>
+                <w:lang w:bidi="th-TH"/>
+              </w:rPr>
+              <w:t>php/</w:t>
             </w:r>
             <w:proofErr w:type="spellStart"/>
             <w:r>
@@ -5457,25 +5404,14 @@
                 <w:lang w:bidi="th-TH"/>
               </w:rPr>
             </w:pPr>
-            <w:proofErr w:type="spellStart"/>
-            <w:r>
-              <w:rPr>
-                <w:rFonts w:ascii="TH SarabunPSK" w:hAnsi="TH SarabunPSK" w:cs="TH SarabunPSK"/>
-                <w:sz w:val="32"/>
-                <w:szCs w:val="32"/>
-                <w:lang w:bidi="th-TH"/>
-              </w:rPr>
-              <w:t>php</w:t>
-            </w:r>
-            <w:proofErr w:type="spellEnd"/>
-            <w:r>
-              <w:rPr>
-                <w:rFonts w:ascii="TH SarabunPSK" w:hAnsi="TH SarabunPSK" w:cs="TH SarabunPSK"/>
-                <w:sz w:val="32"/>
-                <w:szCs w:val="32"/>
-                <w:lang w:bidi="th-TH"/>
-              </w:rPr>
-              <w:t>/</w:t>
+            <w:r>
+              <w:rPr>
+                <w:rFonts w:ascii="TH SarabunPSK" w:hAnsi="TH SarabunPSK" w:cs="TH SarabunPSK"/>
+                <w:sz w:val="32"/>
+                <w:szCs w:val="32"/>
+                <w:lang w:bidi="th-TH"/>
+              </w:rPr>
+              <w:t>php/</w:t>
             </w:r>
             <w:proofErr w:type="spellStart"/>
             <w:r>
@@ -5666,25 +5602,14 @@
                 <w:lang w:bidi="th-TH"/>
               </w:rPr>
             </w:pPr>
-            <w:proofErr w:type="spellStart"/>
-            <w:r>
-              <w:rPr>
-                <w:rFonts w:ascii="TH SarabunPSK" w:hAnsi="TH SarabunPSK" w:cs="TH SarabunPSK"/>
-                <w:sz w:val="32"/>
-                <w:szCs w:val="32"/>
-                <w:lang w:bidi="th-TH"/>
-              </w:rPr>
-              <w:t>php</w:t>
-            </w:r>
-            <w:proofErr w:type="spellEnd"/>
-            <w:r>
-              <w:rPr>
-                <w:rFonts w:ascii="TH SarabunPSK" w:hAnsi="TH SarabunPSK" w:cs="TH SarabunPSK"/>
-                <w:sz w:val="32"/>
-                <w:szCs w:val="32"/>
-                <w:lang w:bidi="th-TH"/>
-              </w:rPr>
-              <w:t>/</w:t>
+            <w:r>
+              <w:rPr>
+                <w:rFonts w:ascii="TH SarabunPSK" w:hAnsi="TH SarabunPSK" w:cs="TH SarabunPSK"/>
+                <w:sz w:val="32"/>
+                <w:szCs w:val="32"/>
+                <w:lang w:bidi="th-TH"/>
+              </w:rPr>
+              <w:t>php/</w:t>
             </w:r>
             <w:proofErr w:type="spellStart"/>
             <w:r>
@@ -5883,25 +5808,14 @@
                 <w:lang w:bidi="th-TH"/>
               </w:rPr>
             </w:pPr>
-            <w:proofErr w:type="spellStart"/>
-            <w:r>
-              <w:rPr>
-                <w:rFonts w:ascii="TH SarabunPSK" w:hAnsi="TH SarabunPSK" w:cs="TH SarabunPSK"/>
-                <w:sz w:val="32"/>
-                <w:szCs w:val="32"/>
-                <w:lang w:bidi="th-TH"/>
-              </w:rPr>
-              <w:t>php</w:t>
-            </w:r>
-            <w:proofErr w:type="spellEnd"/>
-            <w:r>
-              <w:rPr>
-                <w:rFonts w:ascii="TH SarabunPSK" w:hAnsi="TH SarabunPSK" w:cs="TH SarabunPSK"/>
-                <w:sz w:val="32"/>
-                <w:szCs w:val="32"/>
-                <w:lang w:bidi="th-TH"/>
-              </w:rPr>
-              <w:t>/</w:t>
+            <w:r>
+              <w:rPr>
+                <w:rFonts w:ascii="TH SarabunPSK" w:hAnsi="TH SarabunPSK" w:cs="TH SarabunPSK"/>
+                <w:sz w:val="32"/>
+                <w:szCs w:val="32"/>
+                <w:lang w:bidi="th-TH"/>
+              </w:rPr>
+              <w:t>php/</w:t>
             </w:r>
             <w:proofErr w:type="spellStart"/>
             <w:r>
@@ -6090,25 +6004,14 @@
                 <w:lang w:bidi="th-TH"/>
               </w:rPr>
             </w:pPr>
-            <w:proofErr w:type="spellStart"/>
-            <w:r>
-              <w:rPr>
-                <w:rFonts w:ascii="TH SarabunPSK" w:hAnsi="TH SarabunPSK" w:cs="TH SarabunPSK"/>
-                <w:sz w:val="32"/>
-                <w:szCs w:val="32"/>
-                <w:lang w:bidi="th-TH"/>
-              </w:rPr>
-              <w:t>php</w:t>
-            </w:r>
-            <w:proofErr w:type="spellEnd"/>
-            <w:r>
-              <w:rPr>
-                <w:rFonts w:ascii="TH SarabunPSK" w:hAnsi="TH SarabunPSK" w:cs="TH SarabunPSK"/>
-                <w:sz w:val="32"/>
-                <w:szCs w:val="32"/>
-                <w:lang w:bidi="th-TH"/>
-              </w:rPr>
-              <w:t>/</w:t>
+            <w:r>
+              <w:rPr>
+                <w:rFonts w:ascii="TH SarabunPSK" w:hAnsi="TH SarabunPSK" w:cs="TH SarabunPSK"/>
+                <w:sz w:val="32"/>
+                <w:szCs w:val="32"/>
+                <w:lang w:bidi="th-TH"/>
+              </w:rPr>
+              <w:t>php/</w:t>
             </w:r>
             <w:proofErr w:type="spellStart"/>
             <w:r>
@@ -6275,25 +6178,14 @@
                 <w:lang w:bidi="th-TH"/>
               </w:rPr>
             </w:pPr>
-            <w:proofErr w:type="spellStart"/>
-            <w:r>
-              <w:rPr>
-                <w:rFonts w:ascii="TH SarabunPSK" w:hAnsi="TH SarabunPSK" w:cs="TH SarabunPSK"/>
-                <w:sz w:val="32"/>
-                <w:szCs w:val="32"/>
-                <w:lang w:bidi="th-TH"/>
-              </w:rPr>
-              <w:t>php</w:t>
-            </w:r>
-            <w:proofErr w:type="spellEnd"/>
-            <w:r>
-              <w:rPr>
-                <w:rFonts w:ascii="TH SarabunPSK" w:hAnsi="TH SarabunPSK" w:cs="TH SarabunPSK"/>
-                <w:sz w:val="32"/>
-                <w:szCs w:val="32"/>
-                <w:lang w:bidi="th-TH"/>
-              </w:rPr>
-              <w:t>/</w:t>
+            <w:r>
+              <w:rPr>
+                <w:rFonts w:ascii="TH SarabunPSK" w:hAnsi="TH SarabunPSK" w:cs="TH SarabunPSK"/>
+                <w:sz w:val="32"/>
+                <w:szCs w:val="32"/>
+                <w:lang w:bidi="th-TH"/>
+              </w:rPr>
+              <w:t>php/</w:t>
             </w:r>
             <w:proofErr w:type="spellStart"/>
             <w:r>
@@ -6471,25 +6363,14 @@
                 <w:lang w:bidi="th-TH"/>
               </w:rPr>
             </w:pPr>
-            <w:proofErr w:type="spellStart"/>
-            <w:r>
-              <w:rPr>
-                <w:rFonts w:ascii="TH SarabunPSK" w:hAnsi="TH SarabunPSK" w:cs="TH SarabunPSK"/>
-                <w:sz w:val="32"/>
-                <w:szCs w:val="32"/>
-                <w:lang w:bidi="th-TH"/>
-              </w:rPr>
-              <w:t>php</w:t>
-            </w:r>
-            <w:proofErr w:type="spellEnd"/>
-            <w:r>
-              <w:rPr>
-                <w:rFonts w:ascii="TH SarabunPSK" w:hAnsi="TH SarabunPSK" w:cs="TH SarabunPSK"/>
-                <w:sz w:val="32"/>
-                <w:szCs w:val="32"/>
-                <w:lang w:bidi="th-TH"/>
-              </w:rPr>
-              <w:t>/</w:t>
+            <w:r>
+              <w:rPr>
+                <w:rFonts w:ascii="TH SarabunPSK" w:hAnsi="TH SarabunPSK" w:cs="TH SarabunPSK"/>
+                <w:sz w:val="32"/>
+                <w:szCs w:val="32"/>
+                <w:lang w:bidi="th-TH"/>
+              </w:rPr>
+              <w:t>php/</w:t>
             </w:r>
             <w:proofErr w:type="spellStart"/>
             <w:r>
@@ -6823,25 +6704,14 @@
                 <w:lang w:bidi="th-TH"/>
               </w:rPr>
             </w:pPr>
-            <w:proofErr w:type="spellStart"/>
-            <w:r>
-              <w:rPr>
-                <w:rFonts w:ascii="TH SarabunPSK" w:hAnsi="TH SarabunPSK" w:cs="TH SarabunPSK"/>
-                <w:sz w:val="32"/>
-                <w:szCs w:val="32"/>
-                <w:lang w:bidi="th-TH"/>
-              </w:rPr>
-              <w:t>php</w:t>
-            </w:r>
-            <w:proofErr w:type="spellEnd"/>
-            <w:r>
-              <w:rPr>
-                <w:rFonts w:ascii="TH SarabunPSK" w:hAnsi="TH SarabunPSK" w:cs="TH SarabunPSK"/>
-                <w:sz w:val="32"/>
-                <w:szCs w:val="32"/>
-                <w:lang w:bidi="th-TH"/>
-              </w:rPr>
-              <w:t>/</w:t>
+            <w:r>
+              <w:rPr>
+                <w:rFonts w:ascii="TH SarabunPSK" w:hAnsi="TH SarabunPSK" w:cs="TH SarabunPSK"/>
+                <w:sz w:val="32"/>
+                <w:szCs w:val="32"/>
+                <w:lang w:bidi="th-TH"/>
+              </w:rPr>
+              <w:t>php/</w:t>
             </w:r>
             <w:proofErr w:type="spellStart"/>
             <w:r>
@@ -7878,25 +7748,14 @@
                 <w:lang w:bidi="th-TH"/>
               </w:rPr>
             </w:pPr>
-            <w:proofErr w:type="spellStart"/>
-            <w:r>
-              <w:rPr>
-                <w:rFonts w:ascii="TH SarabunPSK" w:hAnsi="TH SarabunPSK" w:cs="TH SarabunPSK"/>
-                <w:sz w:val="32"/>
-                <w:szCs w:val="32"/>
-                <w:lang w:bidi="th-TH"/>
-              </w:rPr>
-              <w:t>php</w:t>
-            </w:r>
-            <w:proofErr w:type="spellEnd"/>
-            <w:r>
-              <w:rPr>
-                <w:rFonts w:ascii="TH SarabunPSK" w:hAnsi="TH SarabunPSK" w:cs="TH SarabunPSK"/>
-                <w:sz w:val="32"/>
-                <w:szCs w:val="32"/>
-                <w:lang w:bidi="th-TH"/>
-              </w:rPr>
-              <w:t>/</w:t>
+            <w:r>
+              <w:rPr>
+                <w:rFonts w:ascii="TH SarabunPSK" w:hAnsi="TH SarabunPSK" w:cs="TH SarabunPSK"/>
+                <w:sz w:val="32"/>
+                <w:szCs w:val="32"/>
+                <w:lang w:bidi="th-TH"/>
+              </w:rPr>
+              <w:t>php/</w:t>
             </w:r>
             <w:proofErr w:type="spellStart"/>
             <w:r>
@@ -8340,8 +8199,6 @@
               </w:rPr>
               <w:t>new</w:t>
             </w:r>
-            <w:bookmarkStart w:id="0" w:name="_GoBack"/>
-            <w:bookmarkEnd w:id="0"/>
           </w:p>
         </w:tc>
       </w:tr>
@@ -8349,112 +8206,1224 @@
         <w:tc>
           <w:tcPr>
             <w:tcW w:w="466" w:type="dxa"/>
-            <w:shd w:val="clear" w:color="auto" w:fill="auto"/>
-            <w:vAlign w:val="center"/>
-          </w:tcPr>
-          <w:p>
-            <w:pPr>
-              <w:jc w:val="center"/>
-              <w:rPr>
-                <w:rFonts w:ascii="TH SarabunPSK" w:hAnsi="TH SarabunPSK" w:cs="TH SarabunPSK"/>
-                <w:sz w:val="32"/>
-                <w:szCs w:val="32"/>
-                <w:lang w:bidi="th-TH"/>
-              </w:rPr>
-            </w:pPr>
+            <w:shd w:val="clear" w:color="auto" w:fill="5B9BD5" w:themeFill="accent5"/>
+            <w:vAlign w:val="center"/>
+          </w:tcPr>
+          <w:p>
+            <w:pPr>
+              <w:jc w:val="center"/>
+              <w:rPr>
+                <w:rFonts w:ascii="TH SarabunPSK" w:hAnsi="TH SarabunPSK" w:cs="TH SarabunPSK"/>
+                <w:sz w:val="32"/>
+                <w:szCs w:val="32"/>
+                <w:lang w:bidi="th-TH"/>
+              </w:rPr>
+            </w:pPr>
+            <w:r>
+              <w:rPr>
+                <w:rFonts w:ascii="TH SarabunPSK" w:hAnsi="TH SarabunPSK" w:cs="TH SarabunPSK"/>
+                <w:sz w:val="32"/>
+                <w:szCs w:val="32"/>
+                <w:lang w:bidi="th-TH"/>
+              </w:rPr>
+              <w:t>41</w:t>
+            </w:r>
           </w:p>
         </w:tc>
         <w:tc>
           <w:tcPr>
             <w:tcW w:w="3787" w:type="dxa"/>
-            <w:shd w:val="clear" w:color="auto" w:fill="auto"/>
-            <w:vAlign w:val="center"/>
-          </w:tcPr>
-          <w:p>
-            <w:pPr>
-              <w:jc w:val="center"/>
-              <w:rPr>
-                <w:rFonts w:ascii="TH SarabunPSK" w:hAnsi="TH SarabunPSK" w:cs="TH SarabunPSK"/>
-                <w:sz w:val="32"/>
-                <w:szCs w:val="32"/>
-                <w:lang w:bidi="th-TH"/>
-              </w:rPr>
-            </w:pPr>
+            <w:shd w:val="clear" w:color="auto" w:fill="5B9BD5" w:themeFill="accent5"/>
+            <w:vAlign w:val="center"/>
+          </w:tcPr>
+          <w:p>
+            <w:pPr>
+              <w:jc w:val="center"/>
+              <w:rPr>
+                <w:rFonts w:ascii="TH SarabunPSK" w:hAnsi="TH SarabunPSK" w:cs="TH SarabunPSK"/>
+                <w:sz w:val="32"/>
+                <w:szCs w:val="32"/>
+                <w:lang w:bidi="th-TH"/>
+              </w:rPr>
+            </w:pPr>
+            <w:proofErr w:type="spellStart"/>
+            <w:r>
+              <w:rPr>
+                <w:rFonts w:ascii="TH SarabunPSK" w:hAnsi="TH SarabunPSK" w:cs="TH SarabunPSK"/>
+                <w:sz w:val="32"/>
+                <w:szCs w:val="32"/>
+                <w:lang w:bidi="th-TH"/>
+              </w:rPr>
+              <w:t>Add_img.php</w:t>
+            </w:r>
+            <w:proofErr w:type="spellEnd"/>
           </w:p>
         </w:tc>
         <w:tc>
           <w:tcPr>
             <w:tcW w:w="5141" w:type="dxa"/>
-            <w:shd w:val="clear" w:color="auto" w:fill="auto"/>
-            <w:vAlign w:val="center"/>
-          </w:tcPr>
-          <w:p>
-            <w:pPr>
-              <w:rPr>
-                <w:rFonts w:ascii="TH SarabunPSK" w:hAnsi="TH SarabunPSK" w:cs="TH SarabunPSK"/>
-                <w:sz w:val="32"/>
-                <w:szCs w:val="32"/>
-                <w:lang w:bidi="th-TH"/>
-              </w:rPr>
-            </w:pPr>
+            <w:shd w:val="clear" w:color="auto" w:fill="5B9BD5" w:themeFill="accent5"/>
+            <w:vAlign w:val="center"/>
+          </w:tcPr>
+          <w:p>
+            <w:pPr>
+              <w:rPr>
+                <w:rFonts w:ascii="TH SarabunPSK" w:hAnsi="TH SarabunPSK" w:cs="TH SarabunPSK"/>
+                <w:sz w:val="32"/>
+                <w:szCs w:val="32"/>
+                <w:lang w:bidi="th-TH"/>
+              </w:rPr>
+            </w:pPr>
+            <w:r>
+              <w:rPr>
+                <w:rFonts w:ascii="TH SarabunPSK" w:hAnsi="TH SarabunPSK" w:cs="TH SarabunPSK"/>
+                <w:sz w:val="32"/>
+                <w:szCs w:val="32"/>
+                <w:lang w:bidi="th-TH"/>
+              </w:rPr>
+              <w:t xml:space="preserve">Modal for </w:t>
+            </w:r>
+            <w:r>
+              <w:rPr>
+                <w:rFonts w:ascii="TH SarabunPSK" w:hAnsi="TH SarabunPSK" w:cs="TH SarabunPSK"/>
+                <w:sz w:val="32"/>
+                <w:szCs w:val="32"/>
+                <w:lang w:bidi="th-TH"/>
+              </w:rPr>
+              <w:t xml:space="preserve">Add new </w:t>
+            </w:r>
+            <w:r>
+              <w:rPr>
+                <w:rFonts w:ascii="TH SarabunPSK" w:hAnsi="TH SarabunPSK" w:cs="TH SarabunPSK"/>
+                <w:sz w:val="32"/>
+                <w:szCs w:val="32"/>
+                <w:lang w:bidi="th-TH"/>
+              </w:rPr>
+              <w:t xml:space="preserve">complaint </w:t>
+            </w:r>
+            <w:r>
+              <w:rPr>
+                <w:rFonts w:ascii="TH SarabunPSK" w:hAnsi="TH SarabunPSK" w:cs="TH SarabunPSK"/>
+                <w:sz w:val="32"/>
+                <w:szCs w:val="32"/>
+                <w:lang w:bidi="th-TH"/>
+              </w:rPr>
+              <w:t>photo</w:t>
+            </w:r>
           </w:p>
         </w:tc>
         <w:tc>
           <w:tcPr>
             <w:tcW w:w="1904" w:type="dxa"/>
-            <w:shd w:val="clear" w:color="auto" w:fill="auto"/>
-            <w:vAlign w:val="center"/>
-          </w:tcPr>
-          <w:p>
-            <w:pPr>
-              <w:jc w:val="center"/>
-              <w:rPr>
-                <w:rFonts w:ascii="TH SarabunPSK" w:hAnsi="TH SarabunPSK" w:cs="TH SarabunPSK"/>
-                <w:sz w:val="32"/>
-                <w:szCs w:val="32"/>
-                <w:lang w:bidi="th-TH"/>
-              </w:rPr>
-            </w:pPr>
+            <w:shd w:val="clear" w:color="auto" w:fill="5B9BD5" w:themeFill="accent5"/>
+            <w:vAlign w:val="center"/>
+          </w:tcPr>
+          <w:p>
+            <w:pPr>
+              <w:jc w:val="center"/>
+              <w:rPr>
+                <w:rFonts w:ascii="TH SarabunPSK" w:hAnsi="TH SarabunPSK" w:cs="TH SarabunPSK"/>
+                <w:sz w:val="32"/>
+                <w:szCs w:val="32"/>
+                <w:lang w:bidi="th-TH"/>
+              </w:rPr>
+            </w:pPr>
+            <w:r>
+              <w:rPr>
+                <w:rFonts w:ascii="TH SarabunPSK" w:hAnsi="TH SarabunPSK" w:cs="TH SarabunPSK"/>
+                <w:sz w:val="32"/>
+                <w:szCs w:val="32"/>
+                <w:lang w:bidi="th-TH"/>
+              </w:rPr>
+              <w:t>Complainant</w:t>
+            </w:r>
           </w:p>
         </w:tc>
         <w:tc>
           <w:tcPr>
             <w:tcW w:w="1464" w:type="dxa"/>
-            <w:shd w:val="clear" w:color="auto" w:fill="auto"/>
-            <w:vAlign w:val="center"/>
-          </w:tcPr>
-          <w:p>
-            <w:pPr>
-              <w:jc w:val="center"/>
-              <w:rPr>
-                <w:rFonts w:ascii="TH SarabunPSK" w:hAnsi="TH SarabunPSK" w:cs="TH SarabunPSK"/>
-                <w:sz w:val="32"/>
-                <w:szCs w:val="32"/>
-                <w:lang w:bidi="th-TH"/>
-              </w:rPr>
-            </w:pPr>
+            <w:shd w:val="clear" w:color="auto" w:fill="5B9BD5" w:themeFill="accent5"/>
+            <w:vAlign w:val="center"/>
+          </w:tcPr>
+          <w:p>
+            <w:pPr>
+              <w:jc w:val="center"/>
+              <w:rPr>
+                <w:rFonts w:ascii="TH SarabunPSK" w:hAnsi="TH SarabunPSK" w:cs="TH SarabunPSK"/>
+                <w:sz w:val="32"/>
+                <w:szCs w:val="32"/>
+                <w:lang w:bidi="th-TH"/>
+              </w:rPr>
+            </w:pPr>
+            <w:r>
+              <w:rPr>
+                <w:rFonts w:ascii="TH SarabunPSK" w:hAnsi="TH SarabunPSK" w:cs="TH SarabunPSK"/>
+                <w:sz w:val="32"/>
+                <w:szCs w:val="32"/>
+                <w:lang w:bidi="th-TH"/>
+              </w:rPr>
+              <w:t>P</w:t>
+            </w:r>
+            <w:r>
+              <w:rPr>
+                <w:rFonts w:ascii="TH SarabunPSK" w:hAnsi="TH SarabunPSK" w:cs="TH SarabunPSK"/>
+                <w:sz w:val="32"/>
+                <w:szCs w:val="32"/>
+                <w:lang w:bidi="th-TH"/>
+              </w:rPr>
+              <w:t>roud</w:t>
+            </w:r>
+            <w:r>
+              <w:rPr>
+                <w:rFonts w:ascii="TH SarabunPSK" w:hAnsi="TH SarabunPSK" w:cs="TH SarabunPSK"/>
+                <w:sz w:val="32"/>
+                <w:szCs w:val="32"/>
+                <w:lang w:bidi="th-TH"/>
+              </w:rPr>
+              <w:t xml:space="preserve"> </w:t>
+            </w:r>
           </w:p>
         </w:tc>
         <w:tc>
           <w:tcPr>
             <w:tcW w:w="1267" w:type="dxa"/>
-            <w:shd w:val="clear" w:color="auto" w:fill="auto"/>
-            <w:vAlign w:val="center"/>
-          </w:tcPr>
-          <w:p>
-            <w:pPr>
-              <w:jc w:val="center"/>
-              <w:rPr>
-                <w:rFonts w:ascii="TH SarabunPSK" w:hAnsi="TH SarabunPSK" w:cs="TH SarabunPSK"/>
-                <w:sz w:val="32"/>
-                <w:szCs w:val="32"/>
-                <w:lang w:bidi="th-TH"/>
-              </w:rPr>
-            </w:pPr>
+            <w:shd w:val="clear" w:color="auto" w:fill="5B9BD5" w:themeFill="accent5"/>
+            <w:vAlign w:val="center"/>
+          </w:tcPr>
+          <w:p>
+            <w:pPr>
+              <w:jc w:val="center"/>
+              <w:rPr>
+                <w:rFonts w:ascii="TH SarabunPSK" w:hAnsi="TH SarabunPSK" w:cs="TH SarabunPSK"/>
+                <w:sz w:val="32"/>
+                <w:szCs w:val="32"/>
+                <w:lang w:bidi="th-TH"/>
+              </w:rPr>
+            </w:pPr>
+            <w:r>
+              <w:rPr>
+                <w:rFonts w:ascii="TH SarabunPSK" w:hAnsi="TH SarabunPSK" w:cs="TH SarabunPSK"/>
+                <w:sz w:val="32"/>
+                <w:szCs w:val="32"/>
+                <w:lang w:bidi="th-TH"/>
+              </w:rPr>
+              <w:t>In progress</w:t>
+            </w:r>
+          </w:p>
+        </w:tc>
+      </w:tr>
+      <w:tr>
+        <w:tc>
+          <w:tcPr>
+            <w:tcW w:w="466" w:type="dxa"/>
+            <w:shd w:val="clear" w:color="auto" w:fill="5B9BD5" w:themeFill="accent5"/>
+            <w:vAlign w:val="center"/>
+          </w:tcPr>
+          <w:p>
+            <w:pPr>
+              <w:jc w:val="center"/>
+              <w:rPr>
+                <w:rFonts w:ascii="TH SarabunPSK" w:hAnsi="TH SarabunPSK" w:cs="TH SarabunPSK"/>
+                <w:sz w:val="32"/>
+                <w:szCs w:val="32"/>
+                <w:lang w:bidi="th-TH"/>
+              </w:rPr>
+            </w:pPr>
+            <w:r>
+              <w:rPr>
+                <w:rFonts w:ascii="TH SarabunPSK" w:hAnsi="TH SarabunPSK" w:cs="TH SarabunPSK"/>
+                <w:sz w:val="32"/>
+                <w:szCs w:val="32"/>
+                <w:lang w:bidi="th-TH"/>
+              </w:rPr>
+              <w:t>42</w:t>
+            </w:r>
+          </w:p>
+        </w:tc>
+        <w:tc>
+          <w:tcPr>
+            <w:tcW w:w="3787" w:type="dxa"/>
+            <w:shd w:val="clear" w:color="auto" w:fill="5B9BD5" w:themeFill="accent5"/>
+            <w:vAlign w:val="center"/>
+          </w:tcPr>
+          <w:p>
+            <w:pPr>
+              <w:jc w:val="center"/>
+              <w:rPr>
+                <w:rFonts w:ascii="TH SarabunPSK" w:hAnsi="TH SarabunPSK" w:cs="TH SarabunPSK"/>
+                <w:sz w:val="32"/>
+                <w:szCs w:val="32"/>
+                <w:lang w:bidi="th-TH"/>
+              </w:rPr>
+            </w:pPr>
+            <w:proofErr w:type="spellStart"/>
+            <w:r>
+              <w:rPr>
+                <w:rFonts w:ascii="TH SarabunPSK" w:hAnsi="TH SarabunPSK" w:cs="TH SarabunPSK"/>
+                <w:sz w:val="32"/>
+                <w:szCs w:val="32"/>
+                <w:lang w:bidi="th-TH"/>
+              </w:rPr>
+              <w:t>Create_img.php</w:t>
+            </w:r>
+            <w:proofErr w:type="spellEnd"/>
+          </w:p>
+        </w:tc>
+        <w:tc>
+          <w:tcPr>
+            <w:tcW w:w="5141" w:type="dxa"/>
+            <w:shd w:val="clear" w:color="auto" w:fill="5B9BD5" w:themeFill="accent5"/>
+            <w:vAlign w:val="center"/>
+          </w:tcPr>
+          <w:p>
+            <w:pPr>
+              <w:rPr>
+                <w:rFonts w:ascii="TH SarabunPSK" w:hAnsi="TH SarabunPSK" w:cs="TH SarabunPSK"/>
+                <w:sz w:val="32"/>
+                <w:szCs w:val="32"/>
+                <w:lang w:bidi="th-TH"/>
+              </w:rPr>
+            </w:pPr>
+            <w:r>
+              <w:rPr>
+                <w:rFonts w:ascii="TH SarabunPSK" w:hAnsi="TH SarabunPSK" w:cs="TH SarabunPSK"/>
+                <w:sz w:val="32"/>
+                <w:szCs w:val="32"/>
+                <w:lang w:bidi="th-TH"/>
+              </w:rPr>
+              <w:t>functions for uploading complaint photos</w:t>
+            </w:r>
+          </w:p>
+        </w:tc>
+        <w:tc>
+          <w:tcPr>
+            <w:tcW w:w="1904" w:type="dxa"/>
+            <w:shd w:val="clear" w:color="auto" w:fill="5B9BD5" w:themeFill="accent5"/>
+            <w:vAlign w:val="center"/>
+          </w:tcPr>
+          <w:p>
+            <w:pPr>
+              <w:jc w:val="center"/>
+              <w:rPr>
+                <w:rFonts w:ascii="TH SarabunPSK" w:hAnsi="TH SarabunPSK" w:cs="TH SarabunPSK"/>
+                <w:sz w:val="32"/>
+                <w:szCs w:val="32"/>
+                <w:lang w:bidi="th-TH"/>
+              </w:rPr>
+            </w:pPr>
+            <w:r>
+              <w:rPr>
+                <w:rFonts w:ascii="TH SarabunPSK" w:hAnsi="TH SarabunPSK" w:cs="TH SarabunPSK"/>
+                <w:sz w:val="32"/>
+                <w:szCs w:val="32"/>
+                <w:lang w:bidi="th-TH"/>
+              </w:rPr>
+              <w:t>none</w:t>
+            </w:r>
+          </w:p>
+        </w:tc>
+        <w:tc>
+          <w:tcPr>
+            <w:tcW w:w="1464" w:type="dxa"/>
+            <w:shd w:val="clear" w:color="auto" w:fill="5B9BD5" w:themeFill="accent5"/>
+            <w:vAlign w:val="center"/>
+          </w:tcPr>
+          <w:p>
+            <w:pPr>
+              <w:jc w:val="center"/>
+              <w:rPr>
+                <w:rFonts w:ascii="TH SarabunPSK" w:hAnsi="TH SarabunPSK" w:cs="TH SarabunPSK"/>
+                <w:sz w:val="32"/>
+                <w:szCs w:val="32"/>
+                <w:lang w:bidi="th-TH"/>
+              </w:rPr>
+            </w:pPr>
+            <w:r>
+              <w:rPr>
+                <w:rFonts w:ascii="TH SarabunPSK" w:hAnsi="TH SarabunPSK" w:cs="TH SarabunPSK"/>
+                <w:sz w:val="32"/>
+                <w:szCs w:val="32"/>
+                <w:lang w:bidi="th-TH"/>
+              </w:rPr>
+              <w:t>P</w:t>
+            </w:r>
+            <w:r>
+              <w:rPr>
+                <w:rFonts w:ascii="TH SarabunPSK" w:hAnsi="TH SarabunPSK" w:cs="TH SarabunPSK"/>
+                <w:sz w:val="32"/>
+                <w:szCs w:val="32"/>
+                <w:lang w:bidi="th-TH"/>
+              </w:rPr>
+              <w:t>roud</w:t>
+            </w:r>
+          </w:p>
+        </w:tc>
+        <w:tc>
+          <w:tcPr>
+            <w:tcW w:w="1267" w:type="dxa"/>
+            <w:shd w:val="clear" w:color="auto" w:fill="5B9BD5" w:themeFill="accent5"/>
+            <w:vAlign w:val="center"/>
+          </w:tcPr>
+          <w:p>
+            <w:pPr>
+              <w:jc w:val="center"/>
+              <w:rPr>
+                <w:rFonts w:ascii="TH SarabunPSK" w:hAnsi="TH SarabunPSK" w:cs="TH SarabunPSK"/>
+                <w:sz w:val="32"/>
+                <w:szCs w:val="32"/>
+                <w:lang w:bidi="th-TH"/>
+              </w:rPr>
+            </w:pPr>
+            <w:r>
+              <w:rPr>
+                <w:rFonts w:ascii="TH SarabunPSK" w:hAnsi="TH SarabunPSK" w:cs="TH SarabunPSK"/>
+                <w:sz w:val="32"/>
+                <w:szCs w:val="32"/>
+                <w:lang w:bidi="th-TH"/>
+              </w:rPr>
+              <w:t>In progress</w:t>
+            </w:r>
+          </w:p>
+        </w:tc>
+      </w:tr>
+      <w:tr>
+        <w:tc>
+          <w:tcPr>
+            <w:tcW w:w="466" w:type="dxa"/>
+            <w:shd w:val="clear" w:color="auto" w:fill="5B9BD5" w:themeFill="accent5"/>
+            <w:vAlign w:val="center"/>
+          </w:tcPr>
+          <w:p>
+            <w:pPr>
+              <w:jc w:val="center"/>
+              <w:rPr>
+                <w:rFonts w:ascii="TH SarabunPSK" w:hAnsi="TH SarabunPSK" w:cs="TH SarabunPSK"/>
+                <w:sz w:val="32"/>
+                <w:szCs w:val="32"/>
+                <w:lang w:bidi="th-TH"/>
+              </w:rPr>
+            </w:pPr>
+            <w:r>
+              <w:rPr>
+                <w:rFonts w:ascii="TH SarabunPSK" w:hAnsi="TH SarabunPSK" w:cs="TH SarabunPSK"/>
+                <w:sz w:val="32"/>
+                <w:szCs w:val="32"/>
+                <w:lang w:bidi="th-TH"/>
+              </w:rPr>
+              <w:t>43</w:t>
+            </w:r>
+          </w:p>
+        </w:tc>
+        <w:tc>
+          <w:tcPr>
+            <w:tcW w:w="3787" w:type="dxa"/>
+            <w:shd w:val="clear" w:color="auto" w:fill="5B9BD5" w:themeFill="accent5"/>
+            <w:vAlign w:val="center"/>
+          </w:tcPr>
+          <w:p>
+            <w:pPr>
+              <w:jc w:val="center"/>
+              <w:rPr>
+                <w:rFonts w:ascii="TH SarabunPSK" w:hAnsi="TH SarabunPSK" w:cs="TH SarabunPSK"/>
+                <w:sz w:val="32"/>
+                <w:szCs w:val="32"/>
+                <w:lang w:bidi="th-TH"/>
+              </w:rPr>
+            </w:pPr>
+            <w:proofErr w:type="spellStart"/>
+            <w:r>
+              <w:rPr>
+                <w:rFonts w:ascii="TH SarabunPSK" w:hAnsi="TH SarabunPSK" w:cs="TH SarabunPSK"/>
+                <w:sz w:val="32"/>
+                <w:szCs w:val="32"/>
+                <w:lang w:bidi="th-TH"/>
+              </w:rPr>
+              <w:t>Img_list.php</w:t>
+            </w:r>
+            <w:proofErr w:type="spellEnd"/>
+          </w:p>
+        </w:tc>
+        <w:tc>
+          <w:tcPr>
+            <w:tcW w:w="5141" w:type="dxa"/>
+            <w:shd w:val="clear" w:color="auto" w:fill="5B9BD5" w:themeFill="accent5"/>
+            <w:vAlign w:val="center"/>
+          </w:tcPr>
+          <w:p>
+            <w:pPr>
+              <w:rPr>
+                <w:rFonts w:ascii="TH SarabunPSK" w:hAnsi="TH SarabunPSK" w:cs="TH SarabunPSK"/>
+                <w:sz w:val="32"/>
+                <w:szCs w:val="32"/>
+                <w:lang w:bidi="th-TH"/>
+              </w:rPr>
+            </w:pPr>
+            <w:r>
+              <w:rPr>
+                <w:rFonts w:ascii="TH SarabunPSK" w:hAnsi="TH SarabunPSK" w:cs="TH SarabunPSK"/>
+                <w:sz w:val="32"/>
+                <w:szCs w:val="32"/>
+                <w:lang w:bidi="th-TH"/>
+              </w:rPr>
+              <w:t>List</w:t>
+            </w:r>
+            <w:r>
+              <w:rPr>
+                <w:rFonts w:ascii="TH SarabunPSK" w:hAnsi="TH SarabunPSK" w:cs="TH SarabunPSK"/>
+                <w:sz w:val="32"/>
+                <w:szCs w:val="32"/>
+                <w:lang w:bidi="th-TH"/>
+              </w:rPr>
+              <w:t xml:space="preserve"> all</w:t>
+            </w:r>
+            <w:r>
+              <w:rPr>
+                <w:rFonts w:ascii="TH SarabunPSK" w:hAnsi="TH SarabunPSK" w:cs="TH SarabunPSK"/>
+                <w:sz w:val="32"/>
+                <w:szCs w:val="32"/>
+                <w:lang w:bidi="th-TH"/>
+              </w:rPr>
+              <w:t xml:space="preserve"> </w:t>
+            </w:r>
+            <w:r>
+              <w:rPr>
+                <w:rFonts w:ascii="TH SarabunPSK" w:hAnsi="TH SarabunPSK" w:cs="TH SarabunPSK"/>
+                <w:sz w:val="32"/>
+                <w:szCs w:val="32"/>
+                <w:lang w:bidi="th-TH"/>
+              </w:rPr>
+              <w:t xml:space="preserve">complaint </w:t>
+            </w:r>
+            <w:r>
+              <w:rPr>
+                <w:rFonts w:ascii="TH SarabunPSK" w:hAnsi="TH SarabunPSK" w:cs="TH SarabunPSK"/>
+                <w:sz w:val="32"/>
+                <w:szCs w:val="32"/>
+                <w:lang w:bidi="th-TH"/>
+              </w:rPr>
+              <w:t>photo by complaint</w:t>
+            </w:r>
+            <w:r>
+              <w:rPr>
+                <w:rFonts w:ascii="TH SarabunPSK" w:hAnsi="TH SarabunPSK" w:cs="TH SarabunPSK"/>
+                <w:sz w:val="32"/>
+                <w:szCs w:val="32"/>
+                <w:lang w:bidi="th-TH"/>
+              </w:rPr>
+              <w:t xml:space="preserve"> </w:t>
+            </w:r>
+            <w:r>
+              <w:rPr>
+                <w:rFonts w:ascii="TH SarabunPSK" w:hAnsi="TH SarabunPSK" w:cs="TH SarabunPSK"/>
+                <w:sz w:val="32"/>
+                <w:szCs w:val="32"/>
+                <w:lang w:bidi="th-TH"/>
+              </w:rPr>
+              <w:t>id</w:t>
+            </w:r>
+          </w:p>
+        </w:tc>
+        <w:tc>
+          <w:tcPr>
+            <w:tcW w:w="1904" w:type="dxa"/>
+            <w:shd w:val="clear" w:color="auto" w:fill="5B9BD5" w:themeFill="accent5"/>
+            <w:vAlign w:val="center"/>
+          </w:tcPr>
+          <w:p>
+            <w:pPr>
+              <w:jc w:val="center"/>
+              <w:rPr>
+                <w:rFonts w:ascii="TH SarabunPSK" w:hAnsi="TH SarabunPSK" w:cs="TH SarabunPSK"/>
+                <w:sz w:val="32"/>
+                <w:szCs w:val="32"/>
+                <w:lang w:bidi="th-TH"/>
+              </w:rPr>
+            </w:pPr>
+            <w:r>
+              <w:rPr>
+                <w:rFonts w:ascii="TH SarabunPSK" w:hAnsi="TH SarabunPSK" w:cs="TH SarabunPSK"/>
+                <w:sz w:val="32"/>
+                <w:szCs w:val="32"/>
+                <w:lang w:bidi="th-TH"/>
+              </w:rPr>
+              <w:t>Complainant</w:t>
+            </w:r>
+          </w:p>
+        </w:tc>
+        <w:tc>
+          <w:tcPr>
+            <w:tcW w:w="1464" w:type="dxa"/>
+            <w:shd w:val="clear" w:color="auto" w:fill="5B9BD5" w:themeFill="accent5"/>
+            <w:vAlign w:val="center"/>
+          </w:tcPr>
+          <w:p>
+            <w:pPr>
+              <w:jc w:val="center"/>
+              <w:rPr>
+                <w:rFonts w:ascii="TH SarabunPSK" w:hAnsi="TH SarabunPSK" w:cs="TH SarabunPSK"/>
+                <w:sz w:val="32"/>
+                <w:szCs w:val="32"/>
+                <w:lang w:bidi="th-TH"/>
+              </w:rPr>
+            </w:pPr>
+            <w:r>
+              <w:rPr>
+                <w:rFonts w:ascii="TH SarabunPSK" w:hAnsi="TH SarabunPSK" w:cs="TH SarabunPSK"/>
+                <w:sz w:val="32"/>
+                <w:szCs w:val="32"/>
+                <w:lang w:bidi="th-TH"/>
+              </w:rPr>
+              <w:t>P</w:t>
+            </w:r>
+            <w:r>
+              <w:rPr>
+                <w:rFonts w:ascii="TH SarabunPSK" w:hAnsi="TH SarabunPSK" w:cs="TH SarabunPSK"/>
+                <w:sz w:val="32"/>
+                <w:szCs w:val="32"/>
+                <w:lang w:bidi="th-TH"/>
+              </w:rPr>
+              <w:t>roud</w:t>
+            </w:r>
+            <w:r>
+              <w:rPr>
+                <w:rFonts w:ascii="TH SarabunPSK" w:hAnsi="TH SarabunPSK" w:cs="TH SarabunPSK"/>
+                <w:sz w:val="32"/>
+                <w:szCs w:val="32"/>
+                <w:lang w:bidi="th-TH"/>
+              </w:rPr>
+              <w:t xml:space="preserve"> </w:t>
+            </w:r>
+          </w:p>
+        </w:tc>
+        <w:tc>
+          <w:tcPr>
+            <w:tcW w:w="1267" w:type="dxa"/>
+            <w:shd w:val="clear" w:color="auto" w:fill="5B9BD5" w:themeFill="accent5"/>
+            <w:vAlign w:val="center"/>
+          </w:tcPr>
+          <w:p>
+            <w:pPr>
+              <w:jc w:val="center"/>
+              <w:rPr>
+                <w:rFonts w:ascii="TH SarabunPSK" w:hAnsi="TH SarabunPSK" w:cs="TH SarabunPSK"/>
+                <w:sz w:val="32"/>
+                <w:szCs w:val="32"/>
+                <w:lang w:bidi="th-TH"/>
+              </w:rPr>
+            </w:pPr>
+            <w:r>
+              <w:rPr>
+                <w:rFonts w:ascii="TH SarabunPSK" w:hAnsi="TH SarabunPSK" w:cs="TH SarabunPSK"/>
+                <w:sz w:val="32"/>
+                <w:szCs w:val="32"/>
+                <w:lang w:bidi="th-TH"/>
+              </w:rPr>
+              <w:t>In progress</w:t>
+            </w:r>
+          </w:p>
+        </w:tc>
+      </w:tr>
+      <w:tr>
+        <w:tc>
+          <w:tcPr>
+            <w:tcW w:w="466" w:type="dxa"/>
+            <w:shd w:val="clear" w:color="auto" w:fill="5B9BD5" w:themeFill="accent5"/>
+            <w:vAlign w:val="center"/>
+          </w:tcPr>
+          <w:p>
+            <w:pPr>
+              <w:jc w:val="center"/>
+              <w:rPr>
+                <w:rFonts w:ascii="TH SarabunPSK" w:hAnsi="TH SarabunPSK" w:cs="TH SarabunPSK"/>
+                <w:sz w:val="32"/>
+                <w:szCs w:val="32"/>
+                <w:lang w:bidi="th-TH"/>
+              </w:rPr>
+            </w:pPr>
+            <w:r>
+              <w:rPr>
+                <w:rFonts w:ascii="TH SarabunPSK" w:hAnsi="TH SarabunPSK" w:cs="TH SarabunPSK"/>
+                <w:sz w:val="32"/>
+                <w:szCs w:val="32"/>
+                <w:lang w:bidi="th-TH"/>
+              </w:rPr>
+              <w:t>44</w:t>
+            </w:r>
+          </w:p>
+        </w:tc>
+        <w:tc>
+          <w:tcPr>
+            <w:tcW w:w="3787" w:type="dxa"/>
+            <w:shd w:val="clear" w:color="auto" w:fill="5B9BD5" w:themeFill="accent5"/>
+            <w:vAlign w:val="center"/>
+          </w:tcPr>
+          <w:p>
+            <w:pPr>
+              <w:jc w:val="center"/>
+              <w:rPr>
+                <w:rFonts w:ascii="TH SarabunPSK" w:hAnsi="TH SarabunPSK" w:cs="TH SarabunPSK"/>
+                <w:sz w:val="32"/>
+                <w:szCs w:val="32"/>
+                <w:lang w:bidi="th-TH"/>
+              </w:rPr>
+            </w:pPr>
+            <w:proofErr w:type="spellStart"/>
+            <w:r>
+              <w:rPr>
+                <w:rFonts w:ascii="TH SarabunPSK" w:hAnsi="TH SarabunPSK" w:cs="TH SarabunPSK"/>
+                <w:sz w:val="32"/>
+                <w:szCs w:val="32"/>
+                <w:lang w:bidi="th-TH"/>
+              </w:rPr>
+              <w:t>Update_img.php</w:t>
+            </w:r>
+            <w:proofErr w:type="spellEnd"/>
+          </w:p>
+        </w:tc>
+        <w:tc>
+          <w:tcPr>
+            <w:tcW w:w="5141" w:type="dxa"/>
+            <w:shd w:val="clear" w:color="auto" w:fill="5B9BD5" w:themeFill="accent5"/>
+            <w:vAlign w:val="center"/>
+          </w:tcPr>
+          <w:p>
+            <w:pPr>
+              <w:rPr>
+                <w:rFonts w:ascii="TH SarabunPSK" w:hAnsi="TH SarabunPSK" w:cs="TH SarabunPSK"/>
+                <w:sz w:val="32"/>
+                <w:szCs w:val="32"/>
+                <w:lang w:bidi="th-TH"/>
+              </w:rPr>
+            </w:pPr>
+            <w:r>
+              <w:rPr>
+                <w:rFonts w:ascii="TH SarabunPSK" w:hAnsi="TH SarabunPSK" w:cs="TH SarabunPSK"/>
+                <w:sz w:val="32"/>
+                <w:szCs w:val="32"/>
+                <w:lang w:bidi="th-TH"/>
+              </w:rPr>
+              <w:t xml:space="preserve">Modal for </w:t>
+            </w:r>
+            <w:r>
+              <w:rPr>
+                <w:rFonts w:ascii="TH SarabunPSK" w:hAnsi="TH SarabunPSK" w:cs="TH SarabunPSK"/>
+                <w:sz w:val="32"/>
+                <w:szCs w:val="32"/>
+                <w:lang w:bidi="th-TH"/>
+              </w:rPr>
+              <w:t>update</w:t>
+            </w:r>
+            <w:r>
+              <w:rPr>
+                <w:rFonts w:ascii="TH SarabunPSK" w:hAnsi="TH SarabunPSK" w:cs="TH SarabunPSK"/>
+                <w:sz w:val="32"/>
+                <w:szCs w:val="32"/>
+                <w:lang w:bidi="th-TH"/>
+              </w:rPr>
+              <w:t xml:space="preserve"> complaint </w:t>
+            </w:r>
+            <w:r>
+              <w:rPr>
+                <w:rFonts w:ascii="TH SarabunPSK" w:hAnsi="TH SarabunPSK" w:cs="TH SarabunPSK"/>
+                <w:sz w:val="32"/>
+                <w:szCs w:val="32"/>
+                <w:lang w:bidi="th-TH"/>
+              </w:rPr>
+              <w:t>photo</w:t>
+            </w:r>
+          </w:p>
+        </w:tc>
+        <w:tc>
+          <w:tcPr>
+            <w:tcW w:w="1904" w:type="dxa"/>
+            <w:shd w:val="clear" w:color="auto" w:fill="5B9BD5" w:themeFill="accent5"/>
+            <w:vAlign w:val="center"/>
+          </w:tcPr>
+          <w:p>
+            <w:pPr>
+              <w:jc w:val="center"/>
+              <w:rPr>
+                <w:rFonts w:ascii="TH SarabunPSK" w:hAnsi="TH SarabunPSK" w:cs="TH SarabunPSK"/>
+                <w:sz w:val="32"/>
+                <w:szCs w:val="32"/>
+                <w:lang w:bidi="th-TH"/>
+              </w:rPr>
+            </w:pPr>
+            <w:r>
+              <w:rPr>
+                <w:rFonts w:ascii="TH SarabunPSK" w:hAnsi="TH SarabunPSK" w:cs="TH SarabunPSK"/>
+                <w:sz w:val="32"/>
+                <w:szCs w:val="32"/>
+                <w:lang w:bidi="th-TH"/>
+              </w:rPr>
+              <w:t>Complainant</w:t>
+            </w:r>
+          </w:p>
+        </w:tc>
+        <w:tc>
+          <w:tcPr>
+            <w:tcW w:w="1464" w:type="dxa"/>
+            <w:shd w:val="clear" w:color="auto" w:fill="5B9BD5" w:themeFill="accent5"/>
+            <w:vAlign w:val="center"/>
+          </w:tcPr>
+          <w:p>
+            <w:pPr>
+              <w:jc w:val="center"/>
+              <w:rPr>
+                <w:rFonts w:ascii="TH SarabunPSK" w:hAnsi="TH SarabunPSK" w:cs="TH SarabunPSK"/>
+                <w:sz w:val="32"/>
+                <w:szCs w:val="32"/>
+                <w:lang w:bidi="th-TH"/>
+              </w:rPr>
+            </w:pPr>
+            <w:r>
+              <w:rPr>
+                <w:rFonts w:ascii="TH SarabunPSK" w:hAnsi="TH SarabunPSK" w:cs="TH SarabunPSK"/>
+                <w:sz w:val="32"/>
+                <w:szCs w:val="32"/>
+                <w:lang w:bidi="th-TH"/>
+              </w:rPr>
+              <w:t xml:space="preserve">Proud </w:t>
+            </w:r>
+          </w:p>
+        </w:tc>
+        <w:tc>
+          <w:tcPr>
+            <w:tcW w:w="1267" w:type="dxa"/>
+            <w:shd w:val="clear" w:color="auto" w:fill="5B9BD5" w:themeFill="accent5"/>
+            <w:vAlign w:val="center"/>
+          </w:tcPr>
+          <w:p>
+            <w:pPr>
+              <w:jc w:val="center"/>
+              <w:rPr>
+                <w:rFonts w:ascii="TH SarabunPSK" w:hAnsi="TH SarabunPSK" w:cs="TH SarabunPSK"/>
+                <w:sz w:val="32"/>
+                <w:szCs w:val="32"/>
+                <w:lang w:bidi="th-TH"/>
+              </w:rPr>
+            </w:pPr>
+            <w:r>
+              <w:rPr>
+                <w:rFonts w:ascii="TH SarabunPSK" w:hAnsi="TH SarabunPSK" w:cs="TH SarabunPSK"/>
+                <w:sz w:val="32"/>
+                <w:szCs w:val="32"/>
+                <w:lang w:bidi="th-TH"/>
+              </w:rPr>
+              <w:t>In progress</w:t>
+            </w:r>
+          </w:p>
+        </w:tc>
+      </w:tr>
+      <w:tr>
+        <w:tc>
+          <w:tcPr>
+            <w:tcW w:w="466" w:type="dxa"/>
+            <w:shd w:val="clear" w:color="auto" w:fill="FFC000"/>
+            <w:vAlign w:val="center"/>
+          </w:tcPr>
+          <w:p>
+            <w:pPr>
+              <w:jc w:val="center"/>
+              <w:rPr>
+                <w:rFonts w:ascii="TH SarabunPSK" w:hAnsi="TH SarabunPSK" w:cs="TH SarabunPSK"/>
+                <w:sz w:val="32"/>
+                <w:szCs w:val="32"/>
+                <w:lang w:bidi="th-TH"/>
+              </w:rPr>
+            </w:pPr>
+            <w:r>
+              <w:rPr>
+                <w:rFonts w:ascii="TH SarabunPSK" w:hAnsi="TH SarabunPSK" w:cs="TH SarabunPSK"/>
+                <w:sz w:val="32"/>
+                <w:szCs w:val="32"/>
+                <w:lang w:bidi="th-TH"/>
+              </w:rPr>
+              <w:t>4</w:t>
+            </w:r>
+            <w:r>
+              <w:rPr>
+                <w:rFonts w:ascii="TH SarabunPSK" w:hAnsi="TH SarabunPSK" w:cs="TH SarabunPSK"/>
+                <w:sz w:val="32"/>
+                <w:szCs w:val="32"/>
+                <w:lang w:bidi="th-TH"/>
+              </w:rPr>
+              <w:t>5</w:t>
+            </w:r>
+          </w:p>
+        </w:tc>
+        <w:tc>
+          <w:tcPr>
+            <w:tcW w:w="3787" w:type="dxa"/>
+            <w:shd w:val="clear" w:color="auto" w:fill="FFC000"/>
+            <w:vAlign w:val="center"/>
+          </w:tcPr>
+          <w:p>
+            <w:pPr>
+              <w:jc w:val="center"/>
+              <w:rPr>
+                <w:rFonts w:ascii="TH SarabunPSK" w:hAnsi="TH SarabunPSK" w:cs="TH SarabunPSK"/>
+                <w:sz w:val="32"/>
+                <w:szCs w:val="32"/>
+                <w:lang w:bidi="th-TH"/>
+              </w:rPr>
+            </w:pPr>
+            <w:proofErr w:type="spellStart"/>
+            <w:r>
+              <w:rPr>
+                <w:rFonts w:ascii="TH SarabunPSK" w:hAnsi="TH SarabunPSK" w:cs="TH SarabunPSK"/>
+                <w:sz w:val="32"/>
+                <w:szCs w:val="32"/>
+                <w:lang w:bidi="th-TH"/>
+              </w:rPr>
+              <w:t>Showcomp_desc.php</w:t>
+            </w:r>
+            <w:proofErr w:type="spellEnd"/>
+          </w:p>
+        </w:tc>
+        <w:tc>
+          <w:tcPr>
+            <w:tcW w:w="5141" w:type="dxa"/>
+            <w:shd w:val="clear" w:color="auto" w:fill="FFC000"/>
+            <w:vAlign w:val="center"/>
+          </w:tcPr>
+          <w:p>
+            <w:pPr>
+              <w:rPr>
+                <w:rFonts w:ascii="TH SarabunPSK" w:hAnsi="TH SarabunPSK" w:cs="TH SarabunPSK"/>
+                <w:sz w:val="32"/>
+                <w:szCs w:val="32"/>
+                <w:lang w:bidi="th-TH"/>
+              </w:rPr>
+            </w:pPr>
+            <w:r>
+              <w:rPr>
+                <w:rFonts w:ascii="TH SarabunPSK" w:hAnsi="TH SarabunPSK" w:cs="TH SarabunPSK"/>
+                <w:sz w:val="32"/>
+                <w:szCs w:val="32"/>
+                <w:lang w:bidi="th-TH"/>
+              </w:rPr>
+              <w:t>Modal for display complaint desc</w:t>
+            </w:r>
+          </w:p>
+        </w:tc>
+        <w:tc>
+          <w:tcPr>
+            <w:tcW w:w="1904" w:type="dxa"/>
+            <w:shd w:val="clear" w:color="auto" w:fill="FFC000"/>
+            <w:vAlign w:val="center"/>
+          </w:tcPr>
+          <w:p>
+            <w:pPr>
+              <w:jc w:val="center"/>
+              <w:rPr>
+                <w:rFonts w:ascii="TH SarabunPSK" w:hAnsi="TH SarabunPSK" w:cs="TH SarabunPSK"/>
+                <w:sz w:val="32"/>
+                <w:szCs w:val="32"/>
+                <w:lang w:bidi="th-TH"/>
+              </w:rPr>
+            </w:pPr>
+            <w:r>
+              <w:rPr>
+                <w:rFonts w:ascii="TH SarabunPSK" w:hAnsi="TH SarabunPSK" w:cs="TH SarabunPSK"/>
+                <w:sz w:val="32"/>
+                <w:szCs w:val="32"/>
+                <w:lang w:bidi="th-TH"/>
+              </w:rPr>
+              <w:t>Complainant, justice unit</w:t>
+            </w:r>
+          </w:p>
+        </w:tc>
+        <w:tc>
+          <w:tcPr>
+            <w:tcW w:w="1464" w:type="dxa"/>
+            <w:shd w:val="clear" w:color="auto" w:fill="FFC000"/>
+            <w:vAlign w:val="center"/>
+          </w:tcPr>
+          <w:p>
+            <w:pPr>
+              <w:jc w:val="center"/>
+              <w:rPr>
+                <w:rFonts w:ascii="TH SarabunPSK" w:hAnsi="TH SarabunPSK" w:cs="TH SarabunPSK"/>
+                <w:sz w:val="32"/>
+                <w:szCs w:val="32"/>
+                <w:lang w:bidi="th-TH"/>
+              </w:rPr>
+            </w:pPr>
+            <w:proofErr w:type="spellStart"/>
+            <w:r>
+              <w:rPr>
+                <w:rFonts w:ascii="TH SarabunPSK" w:hAnsi="TH SarabunPSK" w:cs="TH SarabunPSK"/>
+                <w:sz w:val="32"/>
+                <w:szCs w:val="32"/>
+                <w:lang w:bidi="th-TH"/>
+              </w:rPr>
+              <w:t>Suf</w:t>
+            </w:r>
+            <w:proofErr w:type="spellEnd"/>
+          </w:p>
+        </w:tc>
+        <w:tc>
+          <w:tcPr>
+            <w:tcW w:w="1267" w:type="dxa"/>
+            <w:shd w:val="clear" w:color="auto" w:fill="FFC000"/>
+            <w:vAlign w:val="center"/>
+          </w:tcPr>
+          <w:p>
+            <w:pPr>
+              <w:jc w:val="center"/>
+              <w:rPr>
+                <w:rFonts w:ascii="TH SarabunPSK" w:hAnsi="TH SarabunPSK" w:cs="TH SarabunPSK"/>
+                <w:sz w:val="32"/>
+                <w:szCs w:val="32"/>
+                <w:lang w:bidi="th-TH"/>
+              </w:rPr>
+            </w:pPr>
+            <w:r>
+              <w:rPr>
+                <w:rFonts w:ascii="TH SarabunPSK" w:hAnsi="TH SarabunPSK" w:cs="TH SarabunPSK"/>
+                <w:sz w:val="32"/>
+                <w:szCs w:val="32"/>
+                <w:lang w:bidi="th-TH"/>
+              </w:rPr>
+              <w:t>Waiting for test</w:t>
+            </w:r>
+          </w:p>
+        </w:tc>
+      </w:tr>
+      <w:tr>
+        <w:tc>
+          <w:tcPr>
+            <w:tcW w:w="466" w:type="dxa"/>
+            <w:shd w:val="clear" w:color="auto" w:fill="5B9BD5" w:themeFill="accent5"/>
+            <w:vAlign w:val="center"/>
+          </w:tcPr>
+          <w:p>
+            <w:pPr>
+              <w:jc w:val="center"/>
+              <w:rPr>
+                <w:rFonts w:ascii="TH SarabunPSK" w:hAnsi="TH SarabunPSK" w:cs="TH SarabunPSK"/>
+                <w:sz w:val="32"/>
+                <w:szCs w:val="32"/>
+                <w:lang w:bidi="th-TH"/>
+              </w:rPr>
+            </w:pPr>
+            <w:r>
+              <w:rPr>
+                <w:rFonts w:ascii="TH SarabunPSK" w:hAnsi="TH SarabunPSK" w:cs="TH SarabunPSK"/>
+                <w:sz w:val="32"/>
+                <w:szCs w:val="32"/>
+                <w:lang w:bidi="th-TH"/>
+              </w:rPr>
+              <w:t>4</w:t>
+            </w:r>
+            <w:r>
+              <w:rPr>
+                <w:rFonts w:ascii="TH SarabunPSK" w:hAnsi="TH SarabunPSK" w:cs="TH SarabunPSK"/>
+                <w:sz w:val="32"/>
+                <w:szCs w:val="32"/>
+                <w:lang w:bidi="th-TH"/>
+              </w:rPr>
+              <w:t>6</w:t>
+            </w:r>
+          </w:p>
+        </w:tc>
+        <w:tc>
+          <w:tcPr>
+            <w:tcW w:w="3787" w:type="dxa"/>
+            <w:shd w:val="clear" w:color="auto" w:fill="5B9BD5" w:themeFill="accent5"/>
+            <w:vAlign w:val="center"/>
+          </w:tcPr>
+          <w:p>
+            <w:pPr>
+              <w:jc w:val="center"/>
+              <w:rPr>
+                <w:rFonts w:ascii="TH SarabunPSK" w:hAnsi="TH SarabunPSK" w:cs="TH SarabunPSK"/>
+                <w:sz w:val="32"/>
+                <w:szCs w:val="32"/>
+                <w:lang w:bidi="th-TH"/>
+              </w:rPr>
+            </w:pPr>
+            <w:proofErr w:type="spellStart"/>
+            <w:r>
+              <w:rPr>
+                <w:rFonts w:ascii="TH SarabunPSK" w:hAnsi="TH SarabunPSK" w:cs="TH SarabunPSK"/>
+                <w:sz w:val="32"/>
+                <w:szCs w:val="32"/>
+                <w:lang w:bidi="th-TH"/>
+              </w:rPr>
+              <w:t>Showcomp_state.php</w:t>
+            </w:r>
+            <w:proofErr w:type="spellEnd"/>
+          </w:p>
+        </w:tc>
+        <w:tc>
+          <w:tcPr>
+            <w:tcW w:w="5141" w:type="dxa"/>
+            <w:shd w:val="clear" w:color="auto" w:fill="5B9BD5" w:themeFill="accent5"/>
+            <w:vAlign w:val="center"/>
+          </w:tcPr>
+          <w:p>
+            <w:pPr>
+              <w:rPr>
+                <w:rFonts w:ascii="TH SarabunPSK" w:hAnsi="TH SarabunPSK" w:cs="TH SarabunPSK"/>
+                <w:sz w:val="32"/>
+                <w:szCs w:val="32"/>
+                <w:lang w:bidi="th-TH"/>
+              </w:rPr>
+            </w:pPr>
+            <w:r>
+              <w:rPr>
+                <w:rFonts w:ascii="TH SarabunPSK" w:hAnsi="TH SarabunPSK" w:cs="TH SarabunPSK"/>
+                <w:sz w:val="32"/>
+                <w:szCs w:val="32"/>
+                <w:lang w:bidi="th-TH"/>
+              </w:rPr>
+              <w:t xml:space="preserve">Modal for </w:t>
+            </w:r>
+            <w:r>
+              <w:rPr>
+                <w:rFonts w:ascii="TH SarabunPSK" w:hAnsi="TH SarabunPSK" w:cs="TH SarabunPSK"/>
+                <w:sz w:val="32"/>
+                <w:szCs w:val="32"/>
+                <w:lang w:bidi="th-TH"/>
+              </w:rPr>
+              <w:t>Update complaint status and list</w:t>
+            </w:r>
+            <w:r>
+              <w:rPr>
+                <w:rFonts w:ascii="TH SarabunPSK" w:hAnsi="TH SarabunPSK" w:cs="TH SarabunPSK"/>
+                <w:sz w:val="32"/>
+                <w:szCs w:val="32"/>
+                <w:lang w:bidi="th-TH"/>
+              </w:rPr>
+              <w:t xml:space="preserve"> complaint progress</w:t>
+            </w:r>
+          </w:p>
+        </w:tc>
+        <w:tc>
+          <w:tcPr>
+            <w:tcW w:w="1904" w:type="dxa"/>
+            <w:shd w:val="clear" w:color="auto" w:fill="5B9BD5" w:themeFill="accent5"/>
+            <w:vAlign w:val="center"/>
+          </w:tcPr>
+          <w:p>
+            <w:pPr>
+              <w:jc w:val="center"/>
+              <w:rPr>
+                <w:rFonts w:ascii="TH SarabunPSK" w:hAnsi="TH SarabunPSK" w:cs="TH SarabunPSK"/>
+                <w:sz w:val="32"/>
+                <w:szCs w:val="32"/>
+                <w:lang w:bidi="th-TH"/>
+              </w:rPr>
+            </w:pPr>
+            <w:r>
+              <w:rPr>
+                <w:rFonts w:ascii="TH SarabunPSK" w:hAnsi="TH SarabunPSK" w:cs="TH SarabunPSK"/>
+                <w:sz w:val="32"/>
+                <w:szCs w:val="32"/>
+                <w:lang w:bidi="th-TH"/>
+              </w:rPr>
+              <w:t>justice unit</w:t>
+            </w:r>
+          </w:p>
+        </w:tc>
+        <w:tc>
+          <w:tcPr>
+            <w:tcW w:w="1464" w:type="dxa"/>
+            <w:shd w:val="clear" w:color="auto" w:fill="5B9BD5" w:themeFill="accent5"/>
+            <w:vAlign w:val="center"/>
+          </w:tcPr>
+          <w:p>
+            <w:pPr>
+              <w:jc w:val="center"/>
+              <w:rPr>
+                <w:rFonts w:ascii="TH SarabunPSK" w:hAnsi="TH SarabunPSK" w:cs="TH SarabunPSK"/>
+                <w:sz w:val="32"/>
+                <w:szCs w:val="32"/>
+                <w:lang w:bidi="th-TH"/>
+              </w:rPr>
+            </w:pPr>
+            <w:proofErr w:type="spellStart"/>
+            <w:r>
+              <w:rPr>
+                <w:rFonts w:ascii="TH SarabunPSK" w:hAnsi="TH SarabunPSK" w:cs="TH SarabunPSK"/>
+                <w:sz w:val="32"/>
+                <w:szCs w:val="32"/>
+                <w:lang w:bidi="th-TH"/>
+              </w:rPr>
+              <w:t>S</w:t>
+            </w:r>
+            <w:r>
+              <w:rPr>
+                <w:rFonts w:ascii="TH SarabunPSK" w:hAnsi="TH SarabunPSK" w:cs="TH SarabunPSK"/>
+                <w:sz w:val="32"/>
+                <w:szCs w:val="32"/>
+                <w:lang w:bidi="th-TH"/>
+              </w:rPr>
+              <w:t>uf</w:t>
+            </w:r>
+            <w:proofErr w:type="spellEnd"/>
+            <w:r>
+              <w:rPr>
+                <w:rFonts w:ascii="TH SarabunPSK" w:hAnsi="TH SarabunPSK" w:cs="TH SarabunPSK"/>
+                <w:sz w:val="32"/>
+                <w:szCs w:val="32"/>
+                <w:lang w:bidi="th-TH"/>
+              </w:rPr>
+              <w:t xml:space="preserve"> </w:t>
+            </w:r>
+          </w:p>
+        </w:tc>
+        <w:tc>
+          <w:tcPr>
+            <w:tcW w:w="1267" w:type="dxa"/>
+            <w:shd w:val="clear" w:color="auto" w:fill="5B9BD5" w:themeFill="accent5"/>
+            <w:vAlign w:val="center"/>
+          </w:tcPr>
+          <w:p>
+            <w:pPr>
+              <w:jc w:val="center"/>
+              <w:rPr>
+                <w:rFonts w:ascii="TH SarabunPSK" w:hAnsi="TH SarabunPSK" w:cs="TH SarabunPSK"/>
+                <w:sz w:val="32"/>
+                <w:szCs w:val="32"/>
+                <w:lang w:bidi="th-TH"/>
+              </w:rPr>
+            </w:pPr>
+            <w:r>
+              <w:rPr>
+                <w:rFonts w:ascii="TH SarabunPSK" w:hAnsi="TH SarabunPSK" w:cs="TH SarabunPSK"/>
+                <w:sz w:val="32"/>
+                <w:szCs w:val="32"/>
+                <w:lang w:bidi="th-TH"/>
+              </w:rPr>
+              <w:t>In progress</w:t>
+            </w:r>
           </w:p>
         </w:tc>
       </w:tr>
     </w:tbl>
+    <w:p>
+      <w:pPr>
+        <w:rPr>
+          <w:rFonts w:ascii="TH SarabunPSK" w:hAnsi="TH SarabunPSK" w:cs="TH SarabunPSK"/>
+          <w:sz w:val="32"/>
+          <w:szCs w:val="32"/>
+          <w:lang w:bidi="th-TH"/>
+        </w:rPr>
+      </w:pPr>
+    </w:p>
+    <w:p>
+      <w:pPr>
+        <w:rPr>
+          <w:rFonts w:ascii="TH SarabunPSK" w:hAnsi="TH SarabunPSK" w:cs="TH SarabunPSK"/>
+          <w:sz w:val="32"/>
+          <w:szCs w:val="32"/>
+          <w:lang w:bidi="th-TH"/>
+        </w:rPr>
+      </w:pPr>
+    </w:p>
     <w:p>
       <w:pPr>
         <w:rPr>
@@ -8477,6 +9446,7 @@
           <w:sz w:val="28"/>
           <w:szCs w:val="28"/>
         </w:rPr>
+        <w:lastRenderedPageBreak/>
         <w:t>Summary</w:t>
       </w:r>
       <w:r>
@@ -8494,12 +9464,21 @@
     </w:p>
     <w:p>
       <w:r>
-        <w:t>In Progress – 9</w:t>
+        <w:t xml:space="preserve">In Progress – </w:t>
+      </w:r>
+      <w:r>
+        <w:t>1</w:t>
+      </w:r>
+      <w:r>
+        <w:t>4</w:t>
       </w:r>
     </w:p>
     <w:p>
       <w:r>
-        <w:t>Waiting for Test – 23</w:t>
+        <w:t>Waiting for Test – 2</w:t>
+      </w:r>
+      <w:r>
+        <w:t>4</w:t>
       </w:r>
     </w:p>
     <w:p>

</xml_diff>